<commit_message>
Documentation small updates and new drawio file for later
</commit_message>
<xml_diff>
--- a/2 PD Prasibu dokuments.docx
+++ b/2 PD Prasibu dokuments.docx
@@ -160,7 +160,7 @@
           <w:sz w:val="40"/>
           <w:szCs w:val="22"/>
         </w:rPr>
-        <w:t>Autoservisa mājas lapas sistēma</w:t>
+        <w:t>Tīmekļa lietojumprogramma autoservisa pārvaldībai un klientu apkalpošanai</w:t>
       </w:r>
     </w:p>
     <w:p/>
@@ -1864,7 +1864,21 @@
           <w:rFonts w:cs="Times New Roman"/>
           <w:szCs w:val="24"/>
         </w:rPr>
-        <w:t>, kurš parāda aptuvenas cenas klientam uzreiz, jo klienti labi vērtē atklātību.</w:t>
+        <w:t xml:space="preserve">, kurš parāda aptuvenas cenas klientam uzreiz, jo klienti </w:t>
+      </w:r>
+      <w:r>
+        <w:rPr>
+          <w:rFonts w:cs="Times New Roman"/>
+          <w:szCs w:val="24"/>
+        </w:rPr>
+        <w:t>augstu</w:t>
+      </w:r>
+      <w:r>
+        <w:rPr>
+          <w:rFonts w:cs="Times New Roman"/>
+          <w:szCs w:val="24"/>
+        </w:rPr>
+        <w:t xml:space="preserve"> vērtē atklātību.</w:t>
       </w:r>
     </w:p>
     <w:p>
@@ -1985,6 +1999,15 @@
         </w:rPr>
         <w:t>Sistēmu nepieciešams veidot, lai ietaupītu laiku, gan darbiniekiem, gan klientiem un veidotu atklātību ar klientiem, arī palielinātu klientu skaitu autoservisam.</w:t>
       </w:r>
+    </w:p>
+    <w:p>
+      <w:pPr>
+        <w:ind w:firstLine="720"/>
+        <w:rPr>
+          <w:rFonts w:cs="Times New Roman"/>
+          <w:szCs w:val="24"/>
+        </w:rPr>
+      </w:pPr>
     </w:p>
     <w:p>
       <w:pPr>
@@ -2208,15 +2231,6 @@
     </w:p>
     <w:p>
       <w:pPr>
-        <w:ind w:firstLine="720"/>
-        <w:rPr>
-          <w:rFonts w:cs="Times New Roman"/>
-          <w:szCs w:val="24"/>
-        </w:rPr>
-      </w:pPr>
-    </w:p>
-    <w:p>
-      <w:pPr>
         <w:pStyle w:val="Heading1"/>
         <w:numPr>
           <w:ilvl w:val="0"/>
@@ -2226,6 +2240,7 @@
       </w:pPr>
       <w:bookmarkStart w:id="5" w:name="_Toc188340173"/>
       <w:r>
+        <w:lastRenderedPageBreak/>
         <w:t>SISTĒMAS MODELIS</w:t>
       </w:r>
       <w:bookmarkEnd w:id="5"/>
@@ -2343,7 +2358,6 @@
           <w:rFonts w:cs="Times New Roman"/>
           <w:szCs w:val="24"/>
         </w:rPr>
-        <w:lastRenderedPageBreak/>
         <w:t xml:space="preserve">Sistēma iedalīta </w:t>
       </w:r>
       <w:r>
@@ -2380,6 +2394,7 @@
         <w:rPr>
           <w:szCs w:val="24"/>
         </w:rPr>
+        <w:lastRenderedPageBreak/>
         <w:t>Viesis</w:t>
       </w:r>
       <w:r>
@@ -2879,22 +2894,22 @@
           <w:rFonts w:cs="Times New Roman"/>
           <w:szCs w:val="24"/>
         </w:rPr>
+        <w:t>4. Sistēma pārbauda vai parole sakrīt ar paroli sistēmā, šim lietotājam, ja nesakrīt, tiek izsaukts izņēmums “Password is incorrect”.</w:t>
+      </w:r>
+    </w:p>
+    <w:p>
+      <w:pPr>
+        <w:rPr>
+          <w:rFonts w:cs="Times New Roman"/>
+          <w:szCs w:val="24"/>
+        </w:rPr>
+      </w:pPr>
+      <w:r>
+        <w:rPr>
+          <w:rFonts w:cs="Times New Roman"/>
+          <w:szCs w:val="24"/>
+        </w:rPr>
         <w:lastRenderedPageBreak/>
-        <w:t>4. Sistēma pārbauda vai parole sakrīt ar paroli sistēmā, šim lietotājam, ja nesakrīt, tiek izsaukts izņēmums “Password is incorrect”.</w:t>
-      </w:r>
-    </w:p>
-    <w:p>
-      <w:pPr>
-        <w:rPr>
-          <w:rFonts w:cs="Times New Roman"/>
-          <w:szCs w:val="24"/>
-        </w:rPr>
-      </w:pPr>
-      <w:r>
-        <w:rPr>
-          <w:rFonts w:cs="Times New Roman"/>
-          <w:szCs w:val="24"/>
-        </w:rPr>
         <w:t>5. Sistēma paziņo, ka lietotājs sekmīgi ienācis profilā.</w:t>
       </w:r>
     </w:p>
@@ -3342,6 +3357,7 @@
           <w:rFonts w:cs="Times New Roman"/>
           <w:szCs w:val="24"/>
         </w:rPr>
+        <w:lastRenderedPageBreak/>
         <w:t>“Conflicting repair times”:</w:t>
       </w:r>
     </w:p>
@@ -3860,6 +3876,7 @@
           <w:rFonts w:cs="Times New Roman"/>
           <w:szCs w:val="24"/>
         </w:rPr>
+        <w:lastRenderedPageBreak/>
         <w:t xml:space="preserve">Datu bāzes relācijas uzrāda kā savstarpēji savienotas divas vai vairākas entītijas. </w:t>
       </w:r>
     </w:p>
@@ -6622,7 +6639,10 @@
         </w:numPr>
       </w:pPr>
       <w:r>
-        <w:t>Remonta pieteikšanas skice (skat. 3.1.att.)</w:t>
+        <w:t xml:space="preserve">Pieslēgšanās </w:t>
+      </w:r>
+      <w:r>
+        <w:t>ekrānloga skice (skat. 3.1.att.)</w:t>
       </w:r>
     </w:p>
     <w:p>
@@ -6631,14 +6651,11 @@
         <w:jc w:val="center"/>
       </w:pPr>
       <w:r>
-        <w:rPr>
-          <w:noProof/>
-        </w:rPr>
         <w:drawing>
-          <wp:inline distT="0" distB="0" distL="0" distR="0" wp14:anchorId="268BAD59" wp14:editId="5111CB21">
-            <wp:extent cx="3372512" cy="4152900"/>
-            <wp:effectExtent l="0" t="0" r="0" b="0"/>
-            <wp:docPr id="4" name="Picture 4"/>
+          <wp:inline distT="0" distB="0" distL="0" distR="0" wp14:anchorId="7E8D91FA" wp14:editId="2CBB36D3">
+            <wp:extent cx="2736574" cy="2376364"/>
+            <wp:effectExtent l="0" t="0" r="6985" b="5080"/>
+            <wp:docPr id="2039422799" name="Picture 1" descr="A screenshot of a computer screen&#10;&#10;AI-generated content may be incorrect."/>
             <wp:cNvGraphicFramePr>
               <a:graphicFrameLocks xmlns:a="http://schemas.openxmlformats.org/drawingml/2006/main" noChangeAspect="1"/>
             </wp:cNvGraphicFramePr>
@@ -6646,7 +6663,7 @@
               <a:graphicData uri="http://schemas.openxmlformats.org/drawingml/2006/picture">
                 <pic:pic xmlns:pic="http://schemas.openxmlformats.org/drawingml/2006/picture">
                   <pic:nvPicPr>
-                    <pic:cNvPr id="1" name=""/>
+                    <pic:cNvPr id="2039422799" name="Picture 1" descr="A screenshot of a computer screen&#10;&#10;AI-generated content may be incorrect."/>
                     <pic:cNvPicPr/>
                   </pic:nvPicPr>
                   <pic:blipFill>
@@ -6658,7 +6675,7 @@
                   <pic:spPr>
                     <a:xfrm>
                       <a:off x="0" y="0"/>
-                      <a:ext cx="3377524" cy="4159072"/>
+                      <a:ext cx="2760150" cy="2396837"/>
                     </a:xfrm>
                     <a:prstGeom prst="rect">
                       <a:avLst/>
@@ -6677,15 +6694,13 @@
         <w:jc w:val="center"/>
       </w:pPr>
       <w:r>
-        <w:t>3.1.att. “Remonta pieteikšanās formas skice”</w:t>
-      </w:r>
-    </w:p>
-    <w:p>
-      <w:pPr>
-        <w:ind w:left="720" w:firstLine="0"/>
-      </w:pPr>
-      <w:r>
-        <w:t>Šī skice attēlo sistēmas interfeisu, kurā lietotāji var veikt datu pievienošanu un remonta pieteikšanu.</w:t>
+        <w:t>3.1.att. “</w:t>
+      </w:r>
+      <w:r>
+        <w:t>Pieslēgšanās</w:t>
+      </w:r>
+      <w:r>
+        <w:t xml:space="preserve"> formas skice”</w:t>
       </w:r>
     </w:p>
     <w:p>
@@ -6693,6 +6708,242 @@
         <w:ind w:firstLine="0"/>
         <w:jc w:val="center"/>
       </w:pPr>
+    </w:p>
+    <w:p>
+      <w:pPr>
+        <w:ind w:left="720" w:firstLine="349"/>
+      </w:pPr>
+      <w:r>
+        <w:t>Šī skice attēlo lietotāja pieslēgšanās interfeisu, kurā tiek prasīts ievadīt lietotājvārdu un paroli. Tā nodrošina autentifikāciju, lai piekļūtu sistēmai un izmantotu tās funkcionalitāti.</w:t>
+      </w:r>
+    </w:p>
+    <w:p>
+      <w:pPr>
+        <w:ind w:firstLine="0"/>
+        <w:jc w:val="center"/>
+      </w:pPr>
+    </w:p>
+    <w:p>
+      <w:pPr>
+        <w:pStyle w:val="ListParagraph"/>
+        <w:numPr>
+          <w:ilvl w:val="0"/>
+          <w:numId w:val="47"/>
+        </w:numPr>
+      </w:pPr>
+      <w:r>
+        <w:t>Reģistrācijas ekrānloga skice (skat. 3.2.att.)</w:t>
+      </w:r>
+    </w:p>
+    <w:p>
+      <w:pPr>
+        <w:ind w:firstLine="0"/>
+        <w:jc w:val="center"/>
+      </w:pPr>
+      <w:r>
+        <w:drawing>
+          <wp:inline distT="0" distB="0" distL="0" distR="0" wp14:anchorId="30627FFF" wp14:editId="7C30C01A">
+            <wp:extent cx="2610679" cy="2849558"/>
+            <wp:effectExtent l="0" t="0" r="0" b="8255"/>
+            <wp:docPr id="1342923066" name="Picture 1" descr="A screenshot of a computer screen&#10;&#10;AI-generated content may be incorrect."/>
+            <wp:cNvGraphicFramePr>
+              <a:graphicFrameLocks xmlns:a="http://schemas.openxmlformats.org/drawingml/2006/main" noChangeAspect="1"/>
+            </wp:cNvGraphicFramePr>
+            <a:graphic xmlns:a="http://schemas.openxmlformats.org/drawingml/2006/main">
+              <a:graphicData uri="http://schemas.openxmlformats.org/drawingml/2006/picture">
+                <pic:pic xmlns:pic="http://schemas.openxmlformats.org/drawingml/2006/picture">
+                  <pic:nvPicPr>
+                    <pic:cNvPr id="1342923066" name="Picture 1" descr="A screenshot of a computer screen&#10;&#10;AI-generated content may be incorrect."/>
+                    <pic:cNvPicPr/>
+                  </pic:nvPicPr>
+                  <pic:blipFill>
+                    <a:blip r:embed="rId13"/>
+                    <a:stretch>
+                      <a:fillRect/>
+                    </a:stretch>
+                  </pic:blipFill>
+                  <pic:spPr>
+                    <a:xfrm>
+                      <a:off x="0" y="0"/>
+                      <a:ext cx="2639234" cy="2880725"/>
+                    </a:xfrm>
+                    <a:prstGeom prst="rect">
+                      <a:avLst/>
+                    </a:prstGeom>
+                  </pic:spPr>
+                </pic:pic>
+              </a:graphicData>
+            </a:graphic>
+          </wp:inline>
+        </w:drawing>
+      </w:r>
+    </w:p>
+    <w:p>
+      <w:pPr>
+        <w:ind w:firstLine="0"/>
+        <w:jc w:val="center"/>
+      </w:pPr>
+      <w:r>
+        <w:t>3.</w:t>
+      </w:r>
+      <w:r>
+        <w:t>2</w:t>
+      </w:r>
+      <w:r>
+        <w:t>.att. “</w:t>
+      </w:r>
+      <w:r>
+        <w:t xml:space="preserve">Reģistrēšanās </w:t>
+      </w:r>
+      <w:r>
+        <w:t>formas skice”</w:t>
+      </w:r>
+    </w:p>
+    <w:p>
+      <w:pPr>
+        <w:ind w:firstLine="0"/>
+        <w:jc w:val="center"/>
+      </w:pPr>
+    </w:p>
+    <w:p>
+      <w:pPr>
+        <w:ind w:left="720" w:firstLine="349"/>
+      </w:pPr>
+      <w:r>
+        <w:t xml:space="preserve">Šī </w:t>
+      </w:r>
+      <w:r>
+        <w:t xml:space="preserve">skice </w:t>
+      </w:r>
+      <w:r>
+        <w:t>attēlo</w:t>
+      </w:r>
+      <w:r>
+        <w:t xml:space="preserve"> jauna lietotāja reģistrācijas interfeisu, kurā nepieciešams ievadīt personīgos datus, </w:t>
+      </w:r>
+      <w:r>
+        <w:t xml:space="preserve">šajā gadijumā, </w:t>
+      </w:r>
+      <w:r>
+        <w:t>vārdu</w:t>
+      </w:r>
+      <w:r>
+        <w:t xml:space="preserve">, uzvārdu  </w:t>
+      </w:r>
+      <w:r>
+        <w:t>, e-pasta adresi un paroli. Šis process ļauj lietotājiem izveidot kontu un iegūt piekļuvi sistēmai.</w:t>
+      </w:r>
+    </w:p>
+    <w:p>
+      <w:pPr>
+        <w:pStyle w:val="ListParagraph"/>
+        <w:numPr>
+          <w:ilvl w:val="0"/>
+          <w:numId w:val="47"/>
+        </w:numPr>
+      </w:pPr>
+      <w:r>
+        <w:lastRenderedPageBreak/>
+        <w:t>Paziņojumu iestatījumu ekrānloga skice (skat. 3.3.att.)</w:t>
+      </w:r>
+    </w:p>
+    <w:p>
+      <w:pPr>
+        <w:ind w:firstLine="0"/>
+        <w:jc w:val="center"/>
+      </w:pPr>
+      <w:r>
+        <w:drawing>
+          <wp:inline distT="0" distB="0" distL="0" distR="0" wp14:anchorId="07AEA656" wp14:editId="010943A2">
+            <wp:extent cx="3693371" cy="3339548"/>
+            <wp:effectExtent l="0" t="0" r="2540" b="0"/>
+            <wp:docPr id="1526839354" name="Picture 1" descr="A screenshot of a computer screen&#10;&#10;AI-generated content may be incorrect."/>
+            <wp:cNvGraphicFramePr>
+              <a:graphicFrameLocks xmlns:a="http://schemas.openxmlformats.org/drawingml/2006/main" noChangeAspect="1"/>
+            </wp:cNvGraphicFramePr>
+            <a:graphic xmlns:a="http://schemas.openxmlformats.org/drawingml/2006/main">
+              <a:graphicData uri="http://schemas.openxmlformats.org/drawingml/2006/picture">
+                <pic:pic xmlns:pic="http://schemas.openxmlformats.org/drawingml/2006/picture">
+                  <pic:nvPicPr>
+                    <pic:cNvPr id="1526839354" name="Picture 1" descr="A screenshot of a computer screen&#10;&#10;AI-generated content may be incorrect."/>
+                    <pic:cNvPicPr/>
+                  </pic:nvPicPr>
+                  <pic:blipFill>
+                    <a:blip r:embed="rId14"/>
+                    <a:stretch>
+                      <a:fillRect/>
+                    </a:stretch>
+                  </pic:blipFill>
+                  <pic:spPr>
+                    <a:xfrm>
+                      <a:off x="0" y="0"/>
+                      <a:ext cx="3706681" cy="3351583"/>
+                    </a:xfrm>
+                    <a:prstGeom prst="rect">
+                      <a:avLst/>
+                    </a:prstGeom>
+                  </pic:spPr>
+                </pic:pic>
+              </a:graphicData>
+            </a:graphic>
+          </wp:inline>
+        </w:drawing>
+      </w:r>
+    </w:p>
+    <w:p>
+      <w:pPr>
+        <w:ind w:firstLine="0"/>
+        <w:jc w:val="center"/>
+      </w:pPr>
+      <w:r>
+        <w:t>3.</w:t>
+      </w:r>
+      <w:r>
+        <w:t>3</w:t>
+      </w:r>
+      <w:r>
+        <w:t>.att. “</w:t>
+      </w:r>
+      <w:r>
+        <w:t>Paziņojumu iestatīj</w:t>
+      </w:r>
+      <w:r>
+        <w:t>šanas</w:t>
+      </w:r>
+      <w:r>
+        <w:t xml:space="preserve"> formas skice”</w:t>
+      </w:r>
+    </w:p>
+    <w:p>
+      <w:pPr>
+        <w:ind w:firstLine="0"/>
+        <w:jc w:val="center"/>
+      </w:pPr>
+    </w:p>
+    <w:p>
+      <w:pPr>
+        <w:ind w:left="720" w:firstLine="720"/>
+      </w:pPr>
+      <w:r>
+        <w:t xml:space="preserve">Šī skice attēlo paziņojumu iestatījumu interfeisu, kurā lietotāji var pielāgot paziņojumu saņemšanas veidu un biežumu. Tas ļauj personalizēt sistēmas </w:t>
+      </w:r>
+      <w:r>
+        <w:t>paziņojumus</w:t>
+      </w:r>
+      <w:r>
+        <w:t xml:space="preserve"> un informāciju atbilstoši lietotāja vēlmēm.</w:t>
+      </w:r>
+    </w:p>
+    <w:p>
+      <w:pPr>
+        <w:spacing w:after="160" w:line="259" w:lineRule="auto"/>
+        <w:ind w:firstLine="0"/>
+        <w:contextualSpacing w:val="0"/>
+        <w:jc w:val="left"/>
+      </w:pPr>
+      <w:r>
+        <w:br w:type="page"/>
+      </w:r>
     </w:p>
     <w:p>
       <w:pPr>
@@ -6704,6 +6955,7 @@
       </w:pPr>
       <w:bookmarkStart w:id="17" w:name="_Toc188340182"/>
       <w:r>
+        <w:lastRenderedPageBreak/>
         <w:t>INFORMĀCIJAS AVOTI</w:t>
       </w:r>
       <w:bookmarkEnd w:id="17"/>
@@ -6728,7 +6980,7 @@
       <w:r>
         <w:t xml:space="preserve"> – </w:t>
       </w:r>
-      <w:hyperlink r:id="rId13" w:tgtFrame="_new" w:history="1">
+      <w:hyperlink r:id="rId15" w:tgtFrame="_new" w:history="1">
         <w:r>
           <w:rPr>
             <w:rStyle w:val="Hyperlink"/>
@@ -6776,7 +7028,7 @@
         </w:rPr>
         <w:t xml:space="preserve"> – </w:t>
       </w:r>
-      <w:hyperlink r:id="rId14" w:tgtFrame="_new" w:history="1">
+      <w:hyperlink r:id="rId16" w:tgtFrame="_new" w:history="1">
         <w:r>
           <w:rPr>
             <w:rStyle w:val="Hyperlink"/>
@@ -6842,7 +7094,7 @@
         </w:rPr>
         <w:t xml:space="preserve"> – </w:t>
       </w:r>
-      <w:hyperlink r:id="rId15" w:tgtFrame="_new" w:history="1">
+      <w:hyperlink r:id="rId17" w:tgtFrame="_new" w:history="1">
         <w:r>
           <w:rPr>
             <w:rStyle w:val="Hyperlink"/>
@@ -6926,7 +7178,7 @@
         </w:rPr>
         <w:t xml:space="preserve"> – </w:t>
       </w:r>
-      <w:hyperlink r:id="rId16" w:tgtFrame="_new" w:history="1">
+      <w:hyperlink r:id="rId18" w:tgtFrame="_new" w:history="1">
         <w:r>
           <w:rPr>
             <w:rStyle w:val="Hyperlink"/>
@@ -6988,7 +7240,7 @@
       <w:r>
         <w:t xml:space="preserve"> – </w:t>
       </w:r>
-      <w:hyperlink r:id="rId17" w:tgtFrame="_new" w:history="1">
+      <w:hyperlink r:id="rId19" w:tgtFrame="_new" w:history="1">
         <w:r>
           <w:rPr>
             <w:rStyle w:val="Hyperlink"/>
@@ -7045,13 +7297,12 @@
           <w:b w:val="0"/>
           <w:bCs w:val="0"/>
         </w:rPr>
-        <w:lastRenderedPageBreak/>
         <w:t>Dribbble.</w:t>
       </w:r>
       <w:r>
         <w:t xml:space="preserve"> – </w:t>
       </w:r>
-      <w:hyperlink r:id="rId18" w:tgtFrame="_new" w:history="1">
+      <w:hyperlink r:id="rId20" w:tgtFrame="_new" w:history="1">
         <w:r>
           <w:rPr>
             <w:rStyle w:val="Hyperlink"/>
@@ -7122,7 +7373,7 @@
         </w:rPr>
         <w:t xml:space="preserve"> – </w:t>
       </w:r>
-      <w:hyperlink r:id="rId19" w:tgtFrame="_new" w:history="1">
+      <w:hyperlink r:id="rId21" w:tgtFrame="_new" w:history="1">
         <w:r>
           <w:rPr>
             <w:rStyle w:val="Hyperlink"/>
@@ -7199,7 +7450,7 @@
       <w:r>
         <w:t xml:space="preserve"> </w:t>
       </w:r>
-      <w:hyperlink r:id="rId20" w:tgtFrame="_new" w:history="1">
+      <w:hyperlink r:id="rId22" w:tgtFrame="_new" w:history="1">
         <w:r>
           <w:rPr>
             <w:rStyle w:val="Hyperlink"/>
@@ -7273,7 +7524,7 @@
         </w:rPr>
         <w:t xml:space="preserve"> – </w:t>
       </w:r>
-      <w:hyperlink r:id="rId21" w:tgtFrame="_new" w:history="1">
+      <w:hyperlink r:id="rId23" w:tgtFrame="_new" w:history="1">
         <w:r>
           <w:rPr>
             <w:rStyle w:val="Hyperlink"/>
@@ -7417,7 +7668,7 @@
       </w:pPr>
     </w:p>
     <w:sectPr>
-      <w:footerReference w:type="default" r:id="rId22"/>
+      <w:footerReference w:type="default" r:id="rId24"/>
       <w:pgSz w:w="11906" w:h="16838"/>
       <w:pgMar w:top="1134" w:right="1134" w:bottom="1134" w:left="1701" w:header="709" w:footer="709" w:gutter="0"/>
       <w:cols w:space="708"/>
@@ -12965,7 +13216,7 @@
   <w:style w:type="paragraph" w:default="1" w:styleId="Normal">
     <w:name w:val="Normal"/>
     <w:qFormat/>
-    <w:rsid w:val="00606A6E"/>
+    <w:rsid w:val="00C12AE5"/>
     <w:pPr>
       <w:spacing w:after="0" w:line="360" w:lineRule="auto"/>
       <w:ind w:firstLine="709"/>
@@ -13057,7 +13308,6 @@
   <w:style w:type="character" w:default="1" w:styleId="DefaultParagraphFont">
     <w:name w:val="Default Paragraph Font"/>
     <w:uiPriority w:val="1"/>
-    <w:semiHidden/>
     <w:unhideWhenUsed/>
   </w:style>
   <w:style w:type="table" w:default="1" w:styleId="TableNormal">

</xml_diff>